<commit_message>
fix printing + sort alphabetical order for lists
</commit_message>
<xml_diff>
--- a/main/resources/stalledDoc.docx
+++ b/main/resources/stalledDoc.docx
@@ -1,6 +1,6 @@
 
 <file path=word/document.xml><?xml version="1.0" encoding="utf-8"?>
-<w:document xmlns:wpc="http://schemas.microsoft.com/office/word/2010/wordprocessingCanvas" xmlns:cx="http://schemas.microsoft.com/office/drawing/2014/chartex" xmlns:cx1="http://schemas.microsoft.com/office/drawing/2015/9/8/chartex" xmlns:cx2="http://schemas.microsoft.com/office/drawing/2015/10/21/chartex" xmlns:cx3="http://schemas.microsoft.com/office/drawing/2016/5/9/chartex" xmlns:cx4="http://schemas.microsoft.com/office/drawing/2016/5/10/chartex" xmlns:cx5="http://schemas.microsoft.com/office/drawing/2016/5/11/chartex" xmlns:cx6="http://schemas.microsoft.com/office/drawing/2016/5/12/chartex" xmlns:cx7="http://schemas.microsoft.com/office/drawing/2016/5/13/chartex" xmlns:cx8="http://schemas.microsoft.com/office/drawing/2016/5/14/chartex" xmlns:mc="http://schemas.openxmlformats.org/markup-compatibility/2006" xmlns:aink="http://schemas.microsoft.com/office/drawing/2016/ink" xmlns:am3d="http://schemas.microsoft.com/office/drawing/2017/model3d" xmlns:o="urn:schemas-microsoft-com:office:office" xmlns:r="http://schemas.openxmlformats.org/officeDocument/2006/relationships" xmlns:m="http://schemas.openxmlformats.org/officeDocument/2006/math" xmlns:v="urn:schemas-microsoft-com:vml" xmlns:wp14="http://schemas.microsoft.com/office/word/2010/wordprocessingDrawing" xmlns:wp="http://schemas.openxmlformats.org/drawingml/2006/wordprocessingDrawing" xmlns:w10="urn:schemas-microsoft-com:office:word" xmlns:w="http://schemas.openxmlformats.org/wordprocessingml/2006/main" xmlns:w14="http://schemas.microsoft.com/office/word/2010/wordml" xmlns:w15="http://schemas.microsoft.com/office/word/2012/wordml" xmlns:w16cex="http://schemas.microsoft.com/office/word/2018/wordml/cex" xmlns:w16cid="http://schemas.microsoft.com/office/word/2016/wordml/cid" xmlns:w16="http://schemas.microsoft.com/office/word/2018/wordml" xmlns:w16se="http://schemas.microsoft.com/office/word/2015/wordml/symex" xmlns:wpg="http://schemas.microsoft.com/office/word/2010/wordprocessingGroup" xmlns:wpi="http://schemas.microsoft.com/office/word/2010/wordprocessingInk" xmlns:wne="http://schemas.microsoft.com/office/word/2006/wordml" xmlns:wps="http://schemas.microsoft.com/office/word/2010/wordprocessingShape" mc:Ignorable="w14 w15 w16se w16cid w16 w16cex wp14">
+<w:document xmlns:wpc="http://schemas.microsoft.com/office/word/2010/wordprocessingCanvas" xmlns:cx="http://schemas.microsoft.com/office/drawing/2014/chartex" xmlns:cx1="http://schemas.microsoft.com/office/drawing/2015/9/8/chartex" xmlns:cx2="http://schemas.microsoft.com/office/drawing/2015/10/21/chartex" xmlns:cx3="http://schemas.microsoft.com/office/drawing/2016/5/9/chartex" xmlns:cx4="http://schemas.microsoft.com/office/drawing/2016/5/10/chartex" xmlns:cx5="http://schemas.microsoft.com/office/drawing/2016/5/11/chartex" xmlns:cx6="http://schemas.microsoft.com/office/drawing/2016/5/12/chartex" xmlns:cx7="http://schemas.microsoft.com/office/drawing/2016/5/13/chartex" xmlns:cx8="http://schemas.microsoft.com/office/drawing/2016/5/14/chartex" xmlns:mc="http://schemas.openxmlformats.org/markup-compatibility/2006" xmlns:aink="http://schemas.microsoft.com/office/drawing/2016/ink" xmlns:am3d="http://schemas.microsoft.com/office/drawing/2017/model3d" xmlns:o="urn:schemas-microsoft-com:office:office" xmlns:oel="http://schemas.microsoft.com/office/2019/extlst" xmlns:r="http://schemas.openxmlformats.org/officeDocument/2006/relationships" xmlns:m="http://schemas.openxmlformats.org/officeDocument/2006/math" xmlns:v="urn:schemas-microsoft-com:vml" xmlns:wp14="http://schemas.microsoft.com/office/word/2010/wordprocessingDrawing" xmlns:wp="http://schemas.openxmlformats.org/drawingml/2006/wordprocessingDrawing" xmlns:w10="urn:schemas-microsoft-com:office:word" xmlns:w="http://schemas.openxmlformats.org/wordprocessingml/2006/main" xmlns:w14="http://schemas.microsoft.com/office/word/2010/wordml" xmlns:w15="http://schemas.microsoft.com/office/word/2012/wordml" xmlns:w16cex="http://schemas.microsoft.com/office/word/2018/wordml/cex" xmlns:w16cid="http://schemas.microsoft.com/office/word/2016/wordml/cid" xmlns:w16="http://schemas.microsoft.com/office/word/2018/wordml" xmlns:w16sdtdh="http://schemas.microsoft.com/office/word/2020/wordml/sdtdatahash" xmlns:w16se="http://schemas.microsoft.com/office/word/2015/wordml/symex" xmlns:wpg="http://schemas.microsoft.com/office/word/2010/wordprocessingGroup" xmlns:wpi="http://schemas.microsoft.com/office/word/2010/wordprocessingInk" xmlns:wne="http://schemas.microsoft.com/office/word/2006/wordml" xmlns:wps="http://schemas.microsoft.com/office/word/2010/wordprocessingShape" mc:Ignorable="w14 w15 w16se w16cid w16 w16cex w16sdtdh wp14">
   <w:body>
     <w:p>
       <w:pPr>
@@ -153,7 +153,7 @@
                 <v:stroke joinstyle="miter"/>
                 <v:path gradientshapeok="t" o:connecttype="rect"/>
               </v:shapetype>
-              <v:shape id="Zone de texte 3" o:spid="_x0000_s1026" type="#_x0000_t202" style="position:absolute;left:0;text-align:left;margin-left:17.85pt;margin-top:10.2pt;width:198pt;height:117pt;z-index:251659264;visibility:visible;mso-wrap-style:square;mso-width-percent:0;mso-height-percent:0;mso-wrap-distance-left:9pt;mso-wrap-distance-top:0;mso-wrap-distance-right:9pt;mso-wrap-distance-bottom:0;mso-position-horizontal:absolute;mso-position-horizontal-relative:text;mso-position-vertical:absolute;mso-position-vertical-relative:text;mso-width-percent:0;mso-height-percent:0;mso-width-relative:page;mso-height-relative:page;v-text-anchor:top" o:gfxdata="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" fillcolor="#cff">
+              <v:shape id="Zone de texte 3" o:spid="_x0000_s1026" type="#_x0000_t202" style="position:absolute;left:0;text-align:left;margin-left:17.85pt;margin-top:10.2pt;width:198pt;height:117pt;z-index:251659264;visibility:visible;mso-wrap-style:square;mso-width-percent:0;mso-height-percent:0;mso-wrap-distance-left:9pt;mso-wrap-distance-top:0;mso-wrap-distance-right:9pt;mso-wrap-distance-bottom:0;mso-position-horizontal:absolute;mso-position-horizontal-relative:text;mso-position-vertical:absolute;mso-position-vertical-relative:text;mso-width-percent:0;mso-height-percent:0;mso-width-relative:page;mso-height-relative:page;v-text-anchor:top" o:gfxdata="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" fillcolor="#cff">
                 <v:textbox>
                   <w:txbxContent>
                     <w:p>
@@ -225,18 +225,13 @@
       <w:pPr>
         <w:ind w:left="5580"/>
       </w:pPr>
-      <w:proofErr w:type="gramStart"/>
       <w:r>
         <w:t xml:space="preserve">Du </w:t>
       </w:r>
       <w:bookmarkStart w:id="8" w:name="du"/>
       <w:bookmarkEnd w:id="8"/>
       <w:r>
-        <w:t xml:space="preserve"> au</w:t>
-      </w:r>
-      <w:proofErr w:type="gramEnd"/>
-      <w:r>
-        <w:t xml:space="preserve"> </w:t>
+        <w:t xml:space="preserve"> au </w:t>
       </w:r>
       <w:bookmarkStart w:id="9" w:name="au"/>
       <w:bookmarkEnd w:id="9"/>
@@ -321,16 +316,16 @@
         <mc:AlternateContent>
           <mc:Choice Requires="wps">
             <w:drawing>
-              <wp:anchor distT="0" distB="0" distL="114300" distR="114300" simplePos="0" relativeHeight="251660288" behindDoc="0" locked="0" layoutInCell="1" allowOverlap="1" wp14:anchorId="1E55C972" wp14:editId="31466202">
+              <wp:anchor distT="0" distB="0" distL="114300" distR="114300" simplePos="0" relativeHeight="251660288" behindDoc="0" locked="0" layoutInCell="1" allowOverlap="1" wp14:anchorId="1E55C972" wp14:editId="11D00B06">
                 <wp:simplePos x="0" y="0"/>
                 <wp:positionH relativeFrom="column">
                   <wp:posOffset>228600</wp:posOffset>
                 </wp:positionH>
                 <wp:positionV relativeFrom="paragraph">
-                  <wp:posOffset>37465</wp:posOffset>
+                  <wp:posOffset>40640</wp:posOffset>
                 </wp:positionV>
-                <wp:extent cx="2514600" cy="1600200"/>
-                <wp:effectExtent l="9525" t="12700" r="9525" b="6350"/>
+                <wp:extent cx="2514600" cy="1663700"/>
+                <wp:effectExtent l="0" t="0" r="19050" b="12700"/>
                 <wp:wrapNone/>
                 <wp:docPr id="2" name="Zone de texte 2"/>
                 <wp:cNvGraphicFramePr>
@@ -345,7 +340,7 @@
                       <wps:spPr bwMode="auto">
                         <a:xfrm>
                           <a:off x="0" y="0"/>
-                          <a:ext cx="2514600" cy="1600200"/>
+                          <a:ext cx="2514600" cy="1663700"/>
                         </a:xfrm>
                         <a:prstGeom prst="rect">
                           <a:avLst/>
@@ -508,6 +503,58 @@
                               </w:rPr>
                             </w:pPr>
                           </w:p>
+                          <w:p>
+                            <w:pPr>
+                              <w:rPr>
+                                <w:sz w:val="20"/>
+                                <w:szCs w:val="20"/>
+                              </w:rPr>
+                            </w:pPr>
+                            <w:r>
+                              <w:rPr>
+                                <w:sz w:val="28"/>
+                                <w:szCs w:val="28"/>
+                              </w:rPr>
+                              <w:t>□</w:t>
+                            </w:r>
+                            <w:r>
+                              <w:rPr>
+                                <w:sz w:val="20"/>
+                                <w:szCs w:val="20"/>
+                              </w:rPr>
+                              <w:t xml:space="preserve">   </w:t>
+                            </w:r>
+                            <w:r>
+                              <w:rPr>
+                                <w:sz w:val="20"/>
+                                <w:szCs w:val="20"/>
+                              </w:rPr>
+                              <w:t>Carte Bleue</w:t>
+                            </w:r>
+                            <w:r>
+                              <w:rPr>
+                                <w:sz w:val="20"/>
+                                <w:szCs w:val="20"/>
+                              </w:rPr>
+                              <w:t> :</w:t>
+                            </w:r>
+                          </w:p>
+                          <w:p>
+                            <w:pPr>
+                              <w:rPr>
+                                <w:sz w:val="20"/>
+                                <w:szCs w:val="20"/>
+                              </w:rPr>
+                            </w:pPr>
+                          </w:p>
+                          <w:p>
+                            <w:pPr>
+                              <w:rPr>
+                                <w:sz w:val="20"/>
+                                <w:szCs w:val="20"/>
+                              </w:rPr>
+                            </w:pPr>
+                          </w:p>
                         </w:txbxContent>
                       </wps:txbx>
                       <wps:bodyPr rot="0" vert="horz" wrap="square" lIns="91440" tIns="45720" rIns="91440" bIns="45720" anchor="t" anchorCtr="0" upright="1">
@@ -527,7 +574,7 @@
           </mc:Choice>
           <mc:Fallback>
             <w:pict>
-              <v:shape w14:anchorId="1E55C972" id="Zone de texte 2" o:spid="_x0000_s1027" type="#_x0000_t202" style="position:absolute;left:0;text-align:left;margin-left:18pt;margin-top:2.95pt;width:198pt;height:126pt;z-index:251660288;visibility:visible;mso-wrap-style:square;mso-width-percent:0;mso-height-percent:0;mso-wrap-distance-left:9pt;mso-wrap-distance-top:0;mso-wrap-distance-right:9pt;mso-wrap-distance-bottom:0;mso-position-horizontal:absolute;mso-position-horizontal-relative:text;mso-position-vertical:absolute;mso-position-vertical-relative:text;mso-width-percent:0;mso-height-percent:0;mso-width-relative:page;mso-height-relative:page;v-text-anchor:top" o:gfxdata="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" fillcolor="#fc9">
+              <v:shape w14:anchorId="1E55C972" id="Zone de texte 2" o:spid="_x0000_s1027" type="#_x0000_t202" style="position:absolute;left:0;text-align:left;margin-left:18pt;margin-top:3.2pt;width:198pt;height:131pt;z-index:251660288;visibility:visible;mso-wrap-style:square;mso-width-percent:0;mso-height-percent:0;mso-wrap-distance-left:9pt;mso-wrap-distance-top:0;mso-wrap-distance-right:9pt;mso-wrap-distance-bottom:0;mso-position-horizontal:absolute;mso-position-horizontal-relative:text;mso-position-vertical:absolute;mso-position-vertical-relative:text;mso-width-percent:0;mso-height-percent:0;mso-width-relative:page;mso-height-relative:page;v-text-anchor:top" o:gfxdata="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" fillcolor="#fc9">
                 <v:textbox>
                   <w:txbxContent>
                     <w:p>
@@ -674,6 +721,58 @@
                         </w:rPr>
                       </w:pPr>
                     </w:p>
+                    <w:p>
+                      <w:pPr>
+                        <w:rPr>
+                          <w:sz w:val="20"/>
+                          <w:szCs w:val="20"/>
+                        </w:rPr>
+                      </w:pPr>
+                      <w:r>
+                        <w:rPr>
+                          <w:sz w:val="28"/>
+                          <w:szCs w:val="28"/>
+                        </w:rPr>
+                        <w:t>□</w:t>
+                      </w:r>
+                      <w:r>
+                        <w:rPr>
+                          <w:sz w:val="20"/>
+                          <w:szCs w:val="20"/>
+                        </w:rPr>
+                        <w:t xml:space="preserve">   </w:t>
+                      </w:r>
+                      <w:r>
+                        <w:rPr>
+                          <w:sz w:val="20"/>
+                          <w:szCs w:val="20"/>
+                        </w:rPr>
+                        <w:t>Carte Bleue</w:t>
+                      </w:r>
+                      <w:r>
+                        <w:rPr>
+                          <w:sz w:val="20"/>
+                          <w:szCs w:val="20"/>
+                        </w:rPr>
+                        <w:t> :</w:t>
+                      </w:r>
+                    </w:p>
+                    <w:p>
+                      <w:pPr>
+                        <w:rPr>
+                          <w:sz w:val="20"/>
+                          <w:szCs w:val="20"/>
+                        </w:rPr>
+                      </w:pPr>
+                    </w:p>
+                    <w:p>
+                      <w:pPr>
+                        <w:rPr>
+                          <w:sz w:val="20"/>
+                          <w:szCs w:val="20"/>
+                        </w:rPr>
+                      </w:pPr>
+                    </w:p>
                   </w:txbxContent>
                 </v:textbox>
               </v:shape>
@@ -796,7 +895,6 @@
         </w:rPr>
         <w:t xml:space="preserve">du </w:t>
       </w:r>
-      <w:proofErr w:type="gramStart"/>
       <w:r>
         <w:rPr>
           <w:b/>
@@ -821,7 +919,6 @@
         </w:rPr>
         <w:t>:</w:t>
       </w:r>
-      <w:proofErr w:type="gramEnd"/>
     </w:p>
     <w:p>
       <w:pPr>
@@ -1003,7 +1100,7 @@
           <w:sz w:val="22"/>
           <w:szCs w:val="22"/>
         </w:rPr>
-        <w:t>* caution 150€ (pour la garantie du paiement et le petit matériel et équipement)</w:t>
+        <w:t>* caution 50€ (pour la garantie du paiement et le petit matériel et équipement)</w:t>
       </w:r>
     </w:p>
     <w:p>
@@ -1047,21 +1144,12 @@
           <w:szCs w:val="22"/>
         </w:rPr>
       </w:pPr>
-      <w:proofErr w:type="gramStart"/>
-      <w:r>
-        <w:rPr>
-          <w:sz w:val="22"/>
-          <w:szCs w:val="22"/>
-        </w:rPr>
-        <w:t>à</w:t>
-      </w:r>
-      <w:proofErr w:type="gramEnd"/>
-      <w:r>
-        <w:rPr>
-          <w:sz w:val="22"/>
-          <w:szCs w:val="22"/>
-        </w:rPr>
-        <w:t xml:space="preserve"> restituer le matériel emprunté et à rembourser à la SNPM tout matériel non rendu.</w:t>
+      <w:r>
+        <w:rPr>
+          <w:sz w:val="22"/>
+          <w:szCs w:val="22"/>
+        </w:rPr>
+        <w:t>à restituer le matériel emprunté et à rembourser à la SNPM tout matériel non rendu.</w:t>
       </w:r>
     </w:p>
     <w:p>
@@ -1080,21 +1168,12 @@
           <w:szCs w:val="22"/>
         </w:rPr>
       </w:pPr>
-      <w:proofErr w:type="gramStart"/>
-      <w:r>
-        <w:rPr>
-          <w:sz w:val="22"/>
-          <w:szCs w:val="22"/>
-        </w:rPr>
-        <w:t>à</w:t>
-      </w:r>
-      <w:proofErr w:type="gramEnd"/>
-      <w:r>
-        <w:rPr>
-          <w:sz w:val="22"/>
-          <w:szCs w:val="22"/>
-        </w:rPr>
-        <w:t xml:space="preserve"> nettoyer ma zone de carénage de tous détritus.</w:t>
+      <w:r>
+        <w:rPr>
+          <w:sz w:val="22"/>
+          <w:szCs w:val="22"/>
+        </w:rPr>
+        <w:t>à nettoyer ma zone de carénage de tous détritus.</w:t>
       </w:r>
     </w:p>
     <w:p>
@@ -1113,21 +1192,12 @@
           <w:szCs w:val="22"/>
         </w:rPr>
       </w:pPr>
-      <w:proofErr w:type="gramStart"/>
-      <w:r>
-        <w:rPr>
-          <w:sz w:val="22"/>
-          <w:szCs w:val="22"/>
-        </w:rPr>
-        <w:t>à</w:t>
-      </w:r>
-      <w:proofErr w:type="gramEnd"/>
-      <w:r>
-        <w:rPr>
-          <w:sz w:val="22"/>
-          <w:szCs w:val="22"/>
-        </w:rPr>
-        <w:t xml:space="preserve"> quitter la cale dans les délais fixés au planning de réservation.</w:t>
+      <w:r>
+        <w:rPr>
+          <w:sz w:val="22"/>
+          <w:szCs w:val="22"/>
+        </w:rPr>
+        <w:t>à quitter la cale dans les délais fixés au planning de réservation.</w:t>
       </w:r>
     </w:p>
     <w:p>
@@ -1244,16 +1314,8 @@
                               <w:rPr>
                                 <w:b/>
                               </w:rPr>
-                              <w:t xml:space="preserve">Date et signature du </w:t>
+                              <w:t>Date et signature du sociétaire:</w:t>
                             </w:r>
-                            <w:proofErr w:type="gramStart"/>
-                            <w:r>
-                              <w:rPr>
-                                <w:b/>
-                              </w:rPr>
-                              <w:t>sociétaire:</w:t>
-                            </w:r>
-                            <w:proofErr w:type="gramEnd"/>
                           </w:p>
                           <w:p>
                             <w:pPr>
@@ -1292,7 +1354,7 @@
           </mc:Choice>
           <mc:Fallback>
             <w:pict>
-              <v:shape w14:anchorId="5C1DD049" id="Zone de texte 1" o:spid="_x0000_s1028" type="#_x0000_t202" style="position:absolute;margin-left:126pt;margin-top:10.2pt;width:261pt;height:108pt;z-index:251661312;visibility:visible;mso-wrap-style:square;mso-width-percent:0;mso-height-percent:0;mso-wrap-distance-left:9pt;mso-wrap-distance-top:0;mso-wrap-distance-right:9pt;mso-wrap-distance-bottom:0;mso-position-horizontal:absolute;mso-position-horizontal-relative:text;mso-position-vertical:absolute;mso-position-vertical-relative:text;mso-width-percent:0;mso-height-percent:0;mso-width-relative:page;mso-height-relative:page;v-text-anchor:top" o:gfxdata="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">
+              <v:shape w14:anchorId="5C1DD049" id="Zone de texte 1" o:spid="_x0000_s1028" type="#_x0000_t202" style="position:absolute;margin-left:126pt;margin-top:10.2pt;width:261pt;height:108pt;z-index:251661312;visibility:visible;mso-wrap-style:square;mso-width-percent:0;mso-height-percent:0;mso-wrap-distance-left:9pt;mso-wrap-distance-top:0;mso-wrap-distance-right:9pt;mso-wrap-distance-bottom:0;mso-position-horizontal:absolute;mso-position-horizontal-relative:text;mso-position-vertical:absolute;mso-position-vertical-relative:text;mso-width-percent:0;mso-height-percent:0;mso-width-relative:page;mso-height-relative:page;v-text-anchor:top" o:gfxdata="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">
                 <v:textbox>
                   <w:txbxContent>
                     <w:p>
@@ -1306,16 +1368,8 @@
                         <w:rPr>
                           <w:b/>
                         </w:rPr>
-                        <w:t xml:space="preserve">Date et signature du </w:t>
+                        <w:t>Date et signature du sociétaire:</w:t>
                       </w:r>
-                      <w:proofErr w:type="gramStart"/>
-                      <w:r>
-                        <w:rPr>
-                          <w:b/>
-                        </w:rPr>
-                        <w:t>sociétaire:</w:t>
-                      </w:r>
-                      <w:proofErr w:type="gramEnd"/>
                     </w:p>
                     <w:p>
                       <w:pPr>
@@ -1578,21 +1632,12 @@
           <w:szCs w:val="22"/>
         </w:rPr>
       </w:pPr>
-      <w:proofErr w:type="gramStart"/>
-      <w:r>
-        <w:rPr>
-          <w:sz w:val="22"/>
-          <w:szCs w:val="22"/>
-        </w:rPr>
-        <w:t>le</w:t>
-      </w:r>
-      <w:proofErr w:type="gramEnd"/>
-      <w:r>
-        <w:rPr>
-          <w:sz w:val="22"/>
-          <w:szCs w:val="22"/>
-        </w:rPr>
-        <w:t xml:space="preserve"> propriétaire est absent,</w:t>
+      <w:r>
+        <w:rPr>
+          <w:sz w:val="22"/>
+          <w:szCs w:val="22"/>
+        </w:rPr>
+        <w:t>le propriétaire est absent,</w:t>
       </w:r>
     </w:p>
     <w:p>
@@ -1608,21 +1653,12 @@
           <w:szCs w:val="22"/>
         </w:rPr>
       </w:pPr>
-      <w:proofErr w:type="gramStart"/>
-      <w:r>
-        <w:rPr>
-          <w:sz w:val="22"/>
-          <w:szCs w:val="22"/>
-        </w:rPr>
-        <w:t>la</w:t>
-      </w:r>
-      <w:proofErr w:type="gramEnd"/>
-      <w:r>
-        <w:rPr>
-          <w:sz w:val="22"/>
-          <w:szCs w:val="22"/>
-        </w:rPr>
-        <w:t xml:space="preserve"> météo est défavorable ou la hauteur d’eau insuffisante (marée),</w:t>
+      <w:r>
+        <w:rPr>
+          <w:sz w:val="22"/>
+          <w:szCs w:val="22"/>
+        </w:rPr>
+        <w:t>la météo est défavorable ou la hauteur d’eau insuffisante (marée),</w:t>
       </w:r>
     </w:p>
     <w:p>
@@ -1639,21 +1675,12 @@
           <w:szCs w:val="22"/>
         </w:rPr>
       </w:pPr>
-      <w:proofErr w:type="gramStart"/>
-      <w:r>
-        <w:rPr>
-          <w:sz w:val="22"/>
-          <w:szCs w:val="22"/>
-        </w:rPr>
-        <w:t>la</w:t>
-      </w:r>
-      <w:proofErr w:type="gramEnd"/>
-      <w:r>
-        <w:rPr>
-          <w:sz w:val="22"/>
-          <w:szCs w:val="22"/>
-        </w:rPr>
-        <w:t xml:space="preserve"> charge maximale dépasse </w:t>
+      <w:r>
+        <w:rPr>
+          <w:sz w:val="22"/>
+          <w:szCs w:val="22"/>
+        </w:rPr>
+        <w:t xml:space="preserve">la charge maximale dépasse </w:t>
       </w:r>
       <w:smartTag w:uri="urn:schemas-microsoft-com:office:smarttags" w:element="metricconverter">
         <w:smartTagPr>
@@ -1688,21 +1715,12 @@
           <w:szCs w:val="22"/>
         </w:rPr>
       </w:pPr>
-      <w:proofErr w:type="gramStart"/>
-      <w:r>
-        <w:rPr>
-          <w:sz w:val="22"/>
-          <w:szCs w:val="22"/>
-        </w:rPr>
-        <w:t>le</w:t>
-      </w:r>
-      <w:proofErr w:type="gramEnd"/>
-      <w:r>
-        <w:rPr>
-          <w:sz w:val="22"/>
-          <w:szCs w:val="22"/>
-        </w:rPr>
-        <w:t xml:space="preserve"> bateau est supérieur en taille aux capacités des chariots ou est en mauvais état,</w:t>
+      <w:r>
+        <w:rPr>
+          <w:sz w:val="22"/>
+          <w:szCs w:val="22"/>
+        </w:rPr>
+        <w:t>le bateau est supérieur en taille aux capacités des chariots ou est en mauvais état,</w:t>
       </w:r>
     </w:p>
     <w:p>
@@ -1718,21 +1736,12 @@
           <w:szCs w:val="22"/>
         </w:rPr>
       </w:pPr>
-      <w:proofErr w:type="gramStart"/>
-      <w:r>
-        <w:rPr>
-          <w:sz w:val="22"/>
-          <w:szCs w:val="22"/>
-        </w:rPr>
-        <w:t>le</w:t>
-      </w:r>
-      <w:proofErr w:type="gramEnd"/>
-      <w:r>
-        <w:rPr>
-          <w:sz w:val="22"/>
-          <w:szCs w:val="22"/>
-        </w:rPr>
-        <w:t xml:space="preserve"> matériel du sociétaire n’est pas conforme aux normes exigées pour des travaux en milieu humide,</w:t>
+      <w:r>
+        <w:rPr>
+          <w:sz w:val="22"/>
+          <w:szCs w:val="22"/>
+        </w:rPr>
+        <w:t>le matériel du sociétaire n’est pas conforme aux normes exigées pour des travaux en milieu humide,</w:t>
       </w:r>
     </w:p>
     <w:p>
@@ -1750,21 +1759,12 @@
           <w:u w:val="single"/>
         </w:rPr>
       </w:pPr>
-      <w:proofErr w:type="gramStart"/>
-      <w:r>
-        <w:rPr>
-          <w:sz w:val="22"/>
-          <w:szCs w:val="22"/>
-        </w:rPr>
-        <w:t>le</w:t>
-      </w:r>
-      <w:proofErr w:type="gramEnd"/>
-      <w:r>
-        <w:rPr>
-          <w:sz w:val="22"/>
-          <w:szCs w:val="22"/>
-        </w:rPr>
-        <w:t xml:space="preserve"> propriétaire ne présente pas une assurance responsabilité civile</w:t>
+      <w:r>
+        <w:rPr>
+          <w:sz w:val="22"/>
+          <w:szCs w:val="22"/>
+        </w:rPr>
+        <w:t>le propriétaire ne présente pas une assurance responsabilité civile</w:t>
       </w:r>
       <w:r>
         <w:rPr>
@@ -1900,21 +1900,12 @@
           <w:szCs w:val="22"/>
         </w:rPr>
       </w:pPr>
-      <w:proofErr w:type="gramStart"/>
-      <w:r>
-        <w:rPr>
-          <w:sz w:val="22"/>
-          <w:szCs w:val="22"/>
-        </w:rPr>
-        <w:t>du</w:t>
-      </w:r>
-      <w:proofErr w:type="gramEnd"/>
-      <w:r>
-        <w:rPr>
-          <w:sz w:val="22"/>
-          <w:szCs w:val="22"/>
-        </w:rPr>
-        <w:t xml:space="preserve"> samedi matin au mercredi matin ou du mercredi matin au samedi matin,</w:t>
+      <w:r>
+        <w:rPr>
+          <w:sz w:val="22"/>
+          <w:szCs w:val="22"/>
+        </w:rPr>
+        <w:t>du samedi matin au mercredi matin ou du mercredi matin au samedi matin,</w:t>
       </w:r>
     </w:p>
     <w:p>
@@ -1931,21 +1922,12 @@
           <w:szCs w:val="22"/>
         </w:rPr>
       </w:pPr>
-      <w:proofErr w:type="gramStart"/>
-      <w:r>
-        <w:rPr>
-          <w:sz w:val="22"/>
-          <w:szCs w:val="22"/>
-        </w:rPr>
-        <w:t>du</w:t>
-      </w:r>
-      <w:proofErr w:type="gramEnd"/>
-      <w:r>
-        <w:rPr>
-          <w:sz w:val="22"/>
-          <w:szCs w:val="22"/>
-        </w:rPr>
-        <w:t xml:space="preserve"> samedi matin au samedi matin suivant ou du mercredi matin au mercredi matin suivant.</w:t>
+      <w:r>
+        <w:rPr>
+          <w:sz w:val="22"/>
+          <w:szCs w:val="22"/>
+        </w:rPr>
+        <w:t>du samedi matin au samedi matin suivant ou du mercredi matin au mercredi matin suivant.</w:t>
       </w:r>
     </w:p>
     <w:p>
@@ -1996,21 +1978,12 @@
           <w:szCs w:val="22"/>
         </w:rPr>
       </w:pPr>
-      <w:proofErr w:type="gramStart"/>
-      <w:r>
-        <w:rPr>
-          <w:sz w:val="22"/>
-          <w:szCs w:val="22"/>
-        </w:rPr>
-        <w:t>un</w:t>
-      </w:r>
-      <w:proofErr w:type="gramEnd"/>
-      <w:r>
-        <w:rPr>
-          <w:sz w:val="22"/>
-          <w:szCs w:val="22"/>
-        </w:rPr>
-        <w:t xml:space="preserve"> adaptateur </w:t>
+      <w:r>
+        <w:rPr>
+          <w:sz w:val="22"/>
+          <w:szCs w:val="22"/>
+        </w:rPr>
+        <w:t xml:space="preserve">un adaptateur </w:t>
       </w:r>
       <w:r>
         <w:rPr>
@@ -2034,21 +2007,12 @@
           <w:szCs w:val="22"/>
         </w:rPr>
       </w:pPr>
-      <w:proofErr w:type="gramStart"/>
-      <w:r>
-        <w:rPr>
-          <w:sz w:val="22"/>
-          <w:szCs w:val="22"/>
-        </w:rPr>
-        <w:t>une</w:t>
-      </w:r>
-      <w:proofErr w:type="gramEnd"/>
-      <w:r>
-        <w:rPr>
-          <w:sz w:val="22"/>
-          <w:szCs w:val="22"/>
-        </w:rPr>
-        <w:t xml:space="preserve"> clef avec cadenas pour </w:t>
+      <w:r>
+        <w:rPr>
+          <w:sz w:val="22"/>
+          <w:szCs w:val="22"/>
+        </w:rPr>
+        <w:t xml:space="preserve">une clef avec cadenas pour </w:t>
       </w:r>
       <w:r>
         <w:rPr>
@@ -2056,28 +2020,6 @@
           <w:szCs w:val="22"/>
         </w:rPr>
         <w:t>courant 220 volts,</w:t>
-      </w:r>
-    </w:p>
-    <w:p>
-      <w:pPr>
-        <w:numPr>
-          <w:ilvl w:val="0"/>
-          <w:numId w:val="5"/>
-        </w:numPr>
-        <w:suppressAutoHyphens/>
-        <w:ind w:right="180"/>
-        <w:jc w:val="both"/>
-        <w:rPr>
-          <w:sz w:val="22"/>
-          <w:szCs w:val="22"/>
-        </w:rPr>
-      </w:pPr>
-      <w:r>
-        <w:rPr>
-          <w:sz w:val="22"/>
-          <w:szCs w:val="22"/>
-        </w:rPr>
-        <w:t>5 jetons d’eau.</w:t>
       </w:r>
     </w:p>
     <w:p>
@@ -2165,7 +2107,21 @@
           <w:sz w:val="22"/>
           <w:szCs w:val="22"/>
         </w:rPr>
-        <w:t>Halage et mise à l’eau les samedi et mercredi matin de 08h30 à 11h30.</w:t>
+        <w:t>Halage et mise à l’eau les samedi</w:t>
+      </w:r>
+      <w:r>
+        <w:rPr>
+          <w:sz w:val="22"/>
+          <w:szCs w:val="22"/>
+        </w:rPr>
+        <w:t>s</w:t>
+      </w:r>
+      <w:r>
+        <w:rPr>
+          <w:sz w:val="22"/>
+          <w:szCs w:val="22"/>
+        </w:rPr>
+        <w:t xml:space="preserve"> et mercredi matin de 08h30 à 11h30.</w:t>
       </w:r>
     </w:p>
     <w:p>
@@ -2186,23 +2142,7 @@
           <w:sz w:val="22"/>
           <w:szCs w:val="22"/>
         </w:rPr>
-        <w:t xml:space="preserve">Prendre rendez-vous quinze (15) jours à l’avance au club les samedis matin auprès du </w:t>
-      </w:r>
-      <w:proofErr w:type="gramStart"/>
-      <w:r>
-        <w:rPr>
-          <w:sz w:val="22"/>
-          <w:szCs w:val="22"/>
-        </w:rPr>
-        <w:t>responsable;</w:t>
-      </w:r>
-      <w:proofErr w:type="gramEnd"/>
-      <w:r>
-        <w:rPr>
-          <w:sz w:val="22"/>
-          <w:szCs w:val="22"/>
-        </w:rPr>
-        <w:t xml:space="preserve"> les réservations se font en fonction de la place disponible sur la cale.</w:t>
+        <w:t>Prendre rendez-vous quinze (15) jours à l’avance au club les samedis matin auprès du responsable; les réservations se font en fonction de la place disponible sur la cale.</w:t>
       </w:r>
     </w:p>
     <w:p>
@@ -2244,7 +2184,7 @@
           <w:sz w:val="22"/>
           <w:szCs w:val="22"/>
         </w:rPr>
-        <w:t>Verser un chèque de caution de 150€ * au nom de la SNPM en garantie de paiement.</w:t>
+        <w:t>Verser un chèque de caution de 50€ * au nom de la SNPM en garantie de paiement.</w:t>
       </w:r>
     </w:p>
     <w:p>
@@ -2332,23 +2272,7 @@
           <w:sz w:val="22"/>
           <w:szCs w:val="22"/>
         </w:rPr>
-        <w:t xml:space="preserve">Un exemplaire de ce document est remis à chaque utilisateur à la prise de </w:t>
-      </w:r>
-      <w:proofErr w:type="spellStart"/>
-      <w:r>
-        <w:rPr>
-          <w:sz w:val="22"/>
-          <w:szCs w:val="22"/>
-        </w:rPr>
-        <w:t>RdV</w:t>
-      </w:r>
-      <w:proofErr w:type="spellEnd"/>
-      <w:r>
-        <w:rPr>
-          <w:sz w:val="22"/>
-          <w:szCs w:val="22"/>
-        </w:rPr>
-        <w:t>. Celui-ci doit être signé et présenté au représentant SNPM de la cale avant le début des opérations de halage. Ce formulaire est archivé par la SNPM. Le sociétaire doit être présent et en mesure d’assurer le carénage par ses propres moyens, dans une</w:t>
+        <w:t>Un exemplaire de ce document est remis à chaque utilisateur à la prise de RdV. Celui-ci doit être signé et présenté au représentant SNPM de la cale avant le début des opérations de halage. Ce formulaire est archivé par la SNPM. Le sociétaire doit être présent et en mesure d’assurer le carénage par ses propres moyens, dans une</w:t>
       </w:r>
       <w:r>
         <w:rPr>
@@ -2378,7 +2302,7 @@
 </file>
 
 <file path=word/numbering.xml><?xml version="1.0" encoding="utf-8"?>
-<w:numbering xmlns:wpc="http://schemas.microsoft.com/office/word/2010/wordprocessingCanvas" xmlns:cx="http://schemas.microsoft.com/office/drawing/2014/chartex" xmlns:cx1="http://schemas.microsoft.com/office/drawing/2015/9/8/chartex" xmlns:cx2="http://schemas.microsoft.com/office/drawing/2015/10/21/chartex" xmlns:cx3="http://schemas.microsoft.com/office/drawing/2016/5/9/chartex" xmlns:cx4="http://schemas.microsoft.com/office/drawing/2016/5/10/chartex" xmlns:cx5="http://schemas.microsoft.com/office/drawing/2016/5/11/chartex" xmlns:cx6="http://schemas.microsoft.com/office/drawing/2016/5/12/chartex" xmlns:cx7="http://schemas.microsoft.com/office/drawing/2016/5/13/chartex" xmlns:cx8="http://schemas.microsoft.com/office/drawing/2016/5/14/chartex" xmlns:mc="http://schemas.openxmlformats.org/markup-compatibility/2006" xmlns:aink="http://schemas.microsoft.com/office/drawing/2016/ink" xmlns:am3d="http://schemas.microsoft.com/office/drawing/2017/model3d" xmlns:o="urn:schemas-microsoft-com:office:office" xmlns:r="http://schemas.openxmlformats.org/officeDocument/2006/relationships" xmlns:m="http://schemas.openxmlformats.org/officeDocument/2006/math" xmlns:v="urn:schemas-microsoft-com:vml" xmlns:wp14="http://schemas.microsoft.com/office/word/2010/wordprocessingDrawing" xmlns:wp="http://schemas.openxmlformats.org/drawingml/2006/wordprocessingDrawing" xmlns:w10="urn:schemas-microsoft-com:office:word" xmlns:w="http://schemas.openxmlformats.org/wordprocessingml/2006/main" xmlns:w14="http://schemas.microsoft.com/office/word/2010/wordml" xmlns:w15="http://schemas.microsoft.com/office/word/2012/wordml" xmlns:w16cex="http://schemas.microsoft.com/office/word/2018/wordml/cex" xmlns:w16cid="http://schemas.microsoft.com/office/word/2016/wordml/cid" xmlns:w16="http://schemas.microsoft.com/office/word/2018/wordml" xmlns:w16se="http://schemas.microsoft.com/office/word/2015/wordml/symex" xmlns:wpg="http://schemas.microsoft.com/office/word/2010/wordprocessingGroup" xmlns:wpi="http://schemas.microsoft.com/office/word/2010/wordprocessingInk" xmlns:wne="http://schemas.microsoft.com/office/word/2006/wordml" xmlns:wps="http://schemas.microsoft.com/office/word/2010/wordprocessingShape" mc:Ignorable="w14 w15 w16se w16cid w16 w16cex wp14">
+<w:numbering xmlns:wpc="http://schemas.microsoft.com/office/word/2010/wordprocessingCanvas" xmlns:cx="http://schemas.microsoft.com/office/drawing/2014/chartex" xmlns:cx1="http://schemas.microsoft.com/office/drawing/2015/9/8/chartex" xmlns:cx2="http://schemas.microsoft.com/office/drawing/2015/10/21/chartex" xmlns:cx3="http://schemas.microsoft.com/office/drawing/2016/5/9/chartex" xmlns:cx4="http://schemas.microsoft.com/office/drawing/2016/5/10/chartex" xmlns:cx5="http://schemas.microsoft.com/office/drawing/2016/5/11/chartex" xmlns:cx6="http://schemas.microsoft.com/office/drawing/2016/5/12/chartex" xmlns:cx7="http://schemas.microsoft.com/office/drawing/2016/5/13/chartex" xmlns:cx8="http://schemas.microsoft.com/office/drawing/2016/5/14/chartex" xmlns:mc="http://schemas.openxmlformats.org/markup-compatibility/2006" xmlns:aink="http://schemas.microsoft.com/office/drawing/2016/ink" xmlns:am3d="http://schemas.microsoft.com/office/drawing/2017/model3d" xmlns:o="urn:schemas-microsoft-com:office:office" xmlns:oel="http://schemas.microsoft.com/office/2019/extlst" xmlns:r="http://schemas.openxmlformats.org/officeDocument/2006/relationships" xmlns:m="http://schemas.openxmlformats.org/officeDocument/2006/math" xmlns:v="urn:schemas-microsoft-com:vml" xmlns:wp14="http://schemas.microsoft.com/office/word/2010/wordprocessingDrawing" xmlns:wp="http://schemas.openxmlformats.org/drawingml/2006/wordprocessingDrawing" xmlns:w10="urn:schemas-microsoft-com:office:word" xmlns:w="http://schemas.openxmlformats.org/wordprocessingml/2006/main" xmlns:w14="http://schemas.microsoft.com/office/word/2010/wordml" xmlns:w15="http://schemas.microsoft.com/office/word/2012/wordml" xmlns:w16cex="http://schemas.microsoft.com/office/word/2018/wordml/cex" xmlns:w16cid="http://schemas.microsoft.com/office/word/2016/wordml/cid" xmlns:w16="http://schemas.microsoft.com/office/word/2018/wordml" xmlns:w16sdtdh="http://schemas.microsoft.com/office/word/2020/wordml/sdtdatahash" xmlns:w16se="http://schemas.microsoft.com/office/word/2015/wordml/symex" xmlns:wpg="http://schemas.microsoft.com/office/word/2010/wordprocessingGroup" xmlns:wpi="http://schemas.microsoft.com/office/word/2010/wordprocessingInk" xmlns:wne="http://schemas.microsoft.com/office/word/2006/wordml" xmlns:wps="http://schemas.microsoft.com/office/word/2010/wordprocessingShape" mc:Ignorable="w14 w15 w16se w16cid w16 w16cex w16sdtdh wp14">
   <w:abstractNum w:abstractNumId="0" w15:restartNumberingAfterBreak="0">
     <w:nsid w:val="0DF522B6"/>
     <w:multiLevelType w:val="hybridMultilevel"/>
@@ -3223,29 +3147,29 @@
       </w:rPr>
     </w:lvl>
   </w:abstractNum>
-  <w:num w:numId="1">
+  <w:num w:numId="1" w16cid:durableId="477457391">
     <w:abstractNumId w:val="1"/>
   </w:num>
-  <w:num w:numId="2">
+  <w:num w:numId="2" w16cid:durableId="1138689186">
     <w:abstractNumId w:val="5"/>
   </w:num>
-  <w:num w:numId="3">
+  <w:num w:numId="3" w16cid:durableId="781997470">
     <w:abstractNumId w:val="2"/>
   </w:num>
-  <w:num w:numId="4">
+  <w:num w:numId="4" w16cid:durableId="950891863">
     <w:abstractNumId w:val="4"/>
   </w:num>
-  <w:num w:numId="5">
+  <w:num w:numId="5" w16cid:durableId="1566448264">
     <w:abstractNumId w:val="3"/>
   </w:num>
-  <w:num w:numId="6">
+  <w:num w:numId="6" w16cid:durableId="1983997101">
     <w:abstractNumId w:val="0"/>
   </w:num>
 </w:numbering>
 </file>
 
 <file path=word/styles.xml><?xml version="1.0" encoding="utf-8"?>
-<w:styles xmlns:mc="http://schemas.openxmlformats.org/markup-compatibility/2006" xmlns:r="http://schemas.openxmlformats.org/officeDocument/2006/relationships" xmlns:w="http://schemas.openxmlformats.org/wordprocessingml/2006/main" xmlns:w14="http://schemas.microsoft.com/office/word/2010/wordml" xmlns:w15="http://schemas.microsoft.com/office/word/2012/wordml" xmlns:w16cex="http://schemas.microsoft.com/office/word/2018/wordml/cex" xmlns:w16cid="http://schemas.microsoft.com/office/word/2016/wordml/cid" xmlns:w16="http://schemas.microsoft.com/office/word/2018/wordml" xmlns:w16se="http://schemas.microsoft.com/office/word/2015/wordml/symex" mc:Ignorable="w14 w15 w16se w16cid w16 w16cex">
+<w:styles xmlns:mc="http://schemas.openxmlformats.org/markup-compatibility/2006" xmlns:r="http://schemas.openxmlformats.org/officeDocument/2006/relationships" xmlns:w="http://schemas.openxmlformats.org/wordprocessingml/2006/main" xmlns:w14="http://schemas.microsoft.com/office/word/2010/wordml" xmlns:w15="http://schemas.microsoft.com/office/word/2012/wordml" xmlns:w16cex="http://schemas.microsoft.com/office/word/2018/wordml/cex" xmlns:w16cid="http://schemas.microsoft.com/office/word/2016/wordml/cid" xmlns:w16="http://schemas.microsoft.com/office/word/2018/wordml" xmlns:w16sdtdh="http://schemas.microsoft.com/office/word/2020/wordml/sdtdatahash" xmlns:w16se="http://schemas.microsoft.com/office/word/2015/wordml/symex" mc:Ignorable="w14 w15 w16se w16cid w16 w16cex w16sdtdh">
   <w:docDefaults>
     <w:rPrDefault>
       <w:rPr>

</xml_diff>

<commit_message>
update frames when creating or deleting adherent / boat
</commit_message>
<xml_diff>
--- a/main/resources/stalledDoc.docx
+++ b/main/resources/stalledDoc.docx
@@ -522,21 +522,7 @@
                                 <w:sz w:val="20"/>
                                 <w:szCs w:val="20"/>
                               </w:rPr>
-                              <w:t xml:space="preserve">   </w:t>
-                            </w:r>
-                            <w:r>
-                              <w:rPr>
-                                <w:sz w:val="20"/>
-                                <w:szCs w:val="20"/>
-                              </w:rPr>
-                              <w:t>Carte Bleue</w:t>
-                            </w:r>
-                            <w:r>
-                              <w:rPr>
-                                <w:sz w:val="20"/>
-                                <w:szCs w:val="20"/>
-                              </w:rPr>
-                              <w:t> :</w:t>
+                              <w:t xml:space="preserve">   Carte Bleue :</w:t>
                             </w:r>
                           </w:p>
                           <w:p>
@@ -740,21 +726,7 @@
                           <w:sz w:val="20"/>
                           <w:szCs w:val="20"/>
                         </w:rPr>
-                        <w:t xml:space="preserve">   </w:t>
-                      </w:r>
-                      <w:r>
-                        <w:rPr>
-                          <w:sz w:val="20"/>
-                          <w:szCs w:val="20"/>
-                        </w:rPr>
-                        <w:t>Carte Bleue</w:t>
-                      </w:r>
-                      <w:r>
-                        <w:rPr>
-                          <w:sz w:val="20"/>
-                          <w:szCs w:val="20"/>
-                        </w:rPr>
-                        <w:t> :</w:t>
+                        <w:t xml:space="preserve">   Carte Bleue :</w:t>
                       </w:r>
                     </w:p>
                     <w:p>

</xml_diff>